<commit_message>
Refactoring Tests and Documentation
</commit_message>
<xml_diff>
--- a/Documentation/TestPlan.docx
+++ b/Documentation/TestPlan.docx
@@ -1159,7 +1159,7 @@
           <w:sz w:val="28"/>
           <w:szCs w:val="28"/>
         </w:rPr>
-        <w:t xml:space="preserve">will be integrated into the CI process in git of the project. The tests will build the application, run the unit tests, evaluate the code with Sonar cube and finally use Docker. </w:t>
+        <w:t xml:space="preserve">will be </w:t>
       </w:r>
       <w:r>
         <w:rPr>
@@ -1167,7 +1167,7 @@
           <w:sz w:val="28"/>
           <w:szCs w:val="28"/>
         </w:rPr>
-        <w:t>This will make it easy to discover errors without having to manually build our application and run the unit tests ourselves.</w:t>
+        <w:t>made along side simple unit tests to make sure that components are communicating correctly. The integration tests will also be executed automatically.</w:t>
       </w:r>
     </w:p>
     <w:p>

</xml_diff>